<commit_message>
Changes on readme and swagger files
</commit_message>
<xml_diff>
--- a/Readme.docx
+++ b/Readme.docx
@@ -9,6 +9,7 @@
           <w:rFonts w:ascii="Arial" w:hAnsi="Arial" w:cs="Arial"/>
           <w:sz w:val="28"/>
           <w:szCs w:val="28"/>
+          <w:lang w:val="en-US"/>
         </w:rPr>
       </w:pPr>
       <w:proofErr w:type="spellStart"/>
@@ -17,6 +18,7 @@
           <w:rFonts w:ascii="Arial" w:hAnsi="Arial" w:cs="Arial"/>
           <w:sz w:val="28"/>
           <w:szCs w:val="28"/>
+          <w:lang w:val="en-US"/>
         </w:rPr>
         <w:t>Invillia</w:t>
       </w:r>
@@ -26,45 +28,19 @@
           <w:rFonts w:ascii="Arial" w:hAnsi="Arial" w:cs="Arial"/>
           <w:sz w:val="28"/>
           <w:szCs w:val="28"/>
-        </w:rPr>
-        <w:t xml:space="preserve"> </w:t>
-      </w:r>
-      <w:proofErr w:type="spellStart"/>
-      <w:r>
+          <w:lang w:val="en-US"/>
+        </w:rPr>
+        <w:t xml:space="preserve"> Backend Challenge</w:t>
+      </w:r>
+    </w:p>
+    <w:p>
+      <w:pPr>
+        <w:jc w:val="center"/>
         <w:rPr>
           <w:rFonts w:ascii="Arial" w:hAnsi="Arial" w:cs="Arial"/>
           <w:sz w:val="28"/>
           <w:szCs w:val="28"/>
-        </w:rPr>
-        <w:t>Backend</w:t>
-      </w:r>
-      <w:proofErr w:type="spellEnd"/>
-      <w:r>
-        <w:rPr>
-          <w:rFonts w:ascii="Arial" w:hAnsi="Arial" w:cs="Arial"/>
-          <w:sz w:val="28"/>
-          <w:szCs w:val="28"/>
-        </w:rPr>
-        <w:t xml:space="preserve"> </w:t>
-      </w:r>
-      <w:proofErr w:type="spellStart"/>
-      <w:r>
-        <w:rPr>
-          <w:rFonts w:ascii="Arial" w:hAnsi="Arial" w:cs="Arial"/>
-          <w:sz w:val="28"/>
-          <w:szCs w:val="28"/>
-        </w:rPr>
-        <w:t>Challenge</w:t>
-      </w:r>
-      <w:proofErr w:type="spellEnd"/>
-    </w:p>
-    <w:p>
-      <w:pPr>
-        <w:jc w:val="center"/>
-        <w:rPr>
-          <w:rFonts w:ascii="Arial" w:hAnsi="Arial" w:cs="Arial"/>
-          <w:sz w:val="28"/>
-          <w:szCs w:val="28"/>
+          <w:lang w:val="en-US"/>
         </w:rPr>
       </w:pPr>
     </w:p>
@@ -363,6 +339,82 @@
     </w:p>
     <w:p>
       <w:pPr>
+        <w:pStyle w:val="PargrafodaLista"/>
+        <w:numPr>
+          <w:ilvl w:val="0"/>
+          <w:numId w:val="1"/>
+        </w:numPr>
+        <w:jc w:val="both"/>
+        <w:rPr>
+          <w:rFonts w:ascii="Arial" w:hAnsi="Arial" w:cs="Arial"/>
+          <w:sz w:val="24"/>
+          <w:szCs w:val="24"/>
+          <w:lang w:val="en-US"/>
+        </w:rPr>
+      </w:pPr>
+      <w:r>
+        <w:rPr>
+          <w:rFonts w:ascii="Arial" w:hAnsi="Arial" w:cs="Arial"/>
+          <w:sz w:val="24"/>
+          <w:szCs w:val="24"/>
+          <w:lang w:val="en-US"/>
+        </w:rPr>
+        <w:t xml:space="preserve">The endpoint’s documentation to </w:t>
+      </w:r>
+      <w:proofErr w:type="spellStart"/>
+      <w:r>
+        <w:rPr>
+          <w:rFonts w:ascii="Arial" w:hAnsi="Arial" w:cs="Arial"/>
+          <w:sz w:val="24"/>
+          <w:szCs w:val="24"/>
+          <w:lang w:val="en-US"/>
+        </w:rPr>
+        <w:t>invillia</w:t>
+      </w:r>
+      <w:proofErr w:type="spellEnd"/>
+      <w:r>
+        <w:rPr>
+          <w:rFonts w:ascii="Arial" w:hAnsi="Arial" w:cs="Arial"/>
+          <w:sz w:val="24"/>
+          <w:szCs w:val="24"/>
+          <w:lang w:val="en-US"/>
+        </w:rPr>
+        <w:t xml:space="preserve">-store-service and </w:t>
+      </w:r>
+      <w:proofErr w:type="spellStart"/>
+      <w:r>
+        <w:rPr>
+          <w:rFonts w:ascii="Arial" w:hAnsi="Arial" w:cs="Arial"/>
+          <w:sz w:val="24"/>
+          <w:szCs w:val="24"/>
+          <w:lang w:val="en-US"/>
+        </w:rPr>
+        <w:t>invillia</w:t>
+      </w:r>
+      <w:proofErr w:type="spellEnd"/>
+      <w:r>
+        <w:rPr>
+          <w:rFonts w:ascii="Arial" w:hAnsi="Arial" w:cs="Arial"/>
+          <w:sz w:val="24"/>
+          <w:szCs w:val="24"/>
+          <w:lang w:val="en-US"/>
+        </w:rPr>
+        <w:t>-order-service are available in the project root</w:t>
+      </w:r>
+      <w:bookmarkStart w:id="0" w:name="_GoBack"/>
+      <w:bookmarkEnd w:id="0"/>
+      <w:r>
+        <w:rPr>
+          <w:rFonts w:ascii="Arial" w:hAnsi="Arial" w:cs="Arial"/>
+          <w:sz w:val="24"/>
+          <w:szCs w:val="24"/>
+          <w:lang w:val="en-US"/>
+        </w:rPr>
+        <w:t xml:space="preserve"> folder called swagger. </w:t>
+      </w:r>
+    </w:p>
+    <w:p>
+      <w:pPr>
         <w:jc w:val="both"/>
         <w:rPr>
           <w:rFonts w:ascii="Arial" w:hAnsi="Arial" w:cs="Arial"/>
@@ -756,6 +808,7 @@
           <w:szCs w:val="24"/>
           <w:lang w:val="en-US"/>
         </w:rPr>
+        <w:lastRenderedPageBreak/>
         <w:drawing>
           <wp:inline distT="0" distB="0" distL="0" distR="0">
             <wp:extent cx="5391150" cy="2276475"/>
@@ -825,7 +878,6 @@
           <w:szCs w:val="24"/>
           <w:lang w:val="en-US"/>
         </w:rPr>
-        <w:lastRenderedPageBreak/>
         <w:t>What wasn’t implemented:</w:t>
       </w:r>
     </w:p>
@@ -1003,8 +1055,6 @@
         </w:rPr>
         <w:t>. This avoid wasting money and resources</w:t>
       </w:r>
-      <w:bookmarkStart w:id="0" w:name="_GoBack"/>
-      <w:bookmarkEnd w:id="0"/>
       <w:r>
         <w:rPr>
           <w:rFonts w:ascii="Arial" w:hAnsi="Arial" w:cs="Arial"/>

</xml_diff>